<commit_message>
finished mash log production functionality, could use revision in future, started Reports_Frame
</commit_message>
<xml_diff>
--- a/last_mash/Last_Mash_Log.docx
+++ b/last_mash/Last_Mash_Log.docx
@@ -81,7 +81,7 @@
                 <w:rFonts w:ascii="Verdana" w:hAnsi="Verdana"/>
                 <w:sz w:val="28"/>
               </w:rPr>
-              <w:t>2019-03-22</w:t>
+              <w:t>2019-03-29</w:t>
             </w:r>
           </w:p>
         </w:tc>
@@ -109,7 +109,7 @@
                 <w:rFonts w:ascii="Verdana" w:hAnsi="Verdana"/>
                 <w:sz w:val="28"/>
               </w:rPr>
-              <w:t>Rum</w:t>
+              <w:t>Bourbon</w:t>
             </w:r>
           </w:p>
         </w:tc>
@@ -138,7 +138,7 @@
                 <w:rFonts w:ascii="Verdana" w:hAnsi="Verdana"/>
                 <w:sz w:val="28"/>
               </w:rPr>
-              <w:t>2019/03-1B</w:t>
+              <w:t>2019/03-4E</w:t>
             </w:r>
           </w:p>
         </w:tc>
@@ -718,7 +718,13 @@
                 <w:szCs w:val="28"/>
               </w:rPr>
             </w:pPr>
-            <w:bookmarkStart w:id="3" w:name="_Hlk2938450"/>
+            <w:r>
+              <w:rPr>
+                <w:rFonts w:ascii="Verdana" w:hAnsi="Verdana"/>
+                <w:sz w:val="28"/>
+              </w:rPr>
+              <w:t>Corn</w:t>
+            </w:r>
           </w:p>
         </w:tc>
         <w:tc>
@@ -737,8 +743,13 @@
                 <w:szCs w:val="28"/>
               </w:rPr>
             </w:pPr>
-            <w:bookmarkStart w:id="4" w:name="_GoBack"/>
-            <w:bookmarkEnd w:id="4"/>
+            <w:r>
+              <w:rPr>
+                <w:rFonts w:ascii="Verdana" w:hAnsi="Verdana"/>
+                <w:sz w:val="28"/>
+              </w:rPr>
+              <w:t>5500</w:t>
+            </w:r>
           </w:p>
         </w:tc>
         <w:tc>
@@ -757,6 +768,13 @@
                 <w:szCs w:val="28"/>
               </w:rPr>
             </w:pPr>
+            <w:r>
+              <w:rPr>
+                <w:rFonts w:ascii="Verdana" w:hAnsi="Verdana"/>
+                <w:sz w:val="28"/>
+              </w:rPr>
+              <w:t>320, 321</w:t>
+            </w:r>
           </w:p>
         </w:tc>
       </w:tr>
@@ -780,6 +798,13 @@
                 <w:szCs w:val="28"/>
               </w:rPr>
             </w:pPr>
+            <w:r>
+              <w:rPr>
+                <w:rFonts w:ascii="Verdana" w:hAnsi="Verdana"/>
+                <w:sz w:val="28"/>
+              </w:rPr>
+              <w:t>Rye</w:t>
+            </w:r>
           </w:p>
         </w:tc>
         <w:tc>
@@ -797,6 +822,13 @@
                 <w:szCs w:val="28"/>
               </w:rPr>
             </w:pPr>
+            <w:r>
+              <w:rPr>
+                <w:rFonts w:ascii="Verdana" w:hAnsi="Verdana"/>
+                <w:sz w:val="28"/>
+              </w:rPr>
+              <w:t>200</w:t>
+            </w:r>
           </w:p>
         </w:tc>
         <w:tc>
@@ -814,6 +846,13 @@
                 <w:szCs w:val="28"/>
               </w:rPr>
             </w:pPr>
+            <w:r>
+              <w:rPr>
+                <w:rFonts w:ascii="Verdana" w:hAnsi="Verdana"/>
+                <w:sz w:val="28"/>
+              </w:rPr>
+              <w:t>1232</w:t>
+            </w:r>
           </w:p>
         </w:tc>
       </w:tr>
@@ -836,6 +875,13 @@
                 <w:szCs w:val="28"/>
               </w:rPr>
             </w:pPr>
+            <w:r>
+              <w:rPr>
+                <w:rFonts w:ascii="Verdana" w:hAnsi="Verdana"/>
+                <w:sz w:val="28"/>
+              </w:rPr>
+              <w:t>Malted Barley</w:t>
+            </w:r>
           </w:p>
         </w:tc>
         <w:tc>
@@ -853,6 +899,13 @@
                 <w:szCs w:val="28"/>
               </w:rPr>
             </w:pPr>
+            <w:r>
+              <w:rPr>
+                <w:rFonts w:ascii="Verdana" w:hAnsi="Verdana"/>
+                <w:sz w:val="28"/>
+              </w:rPr>
+              <w:t>125</w:t>
+            </w:r>
           </w:p>
         </w:tc>
         <w:tc>
@@ -870,6 +923,13 @@
                 <w:szCs w:val="28"/>
               </w:rPr>
             </w:pPr>
+            <w:r>
+              <w:rPr>
+                <w:rFonts w:ascii="Verdana" w:hAnsi="Verdana"/>
+                <w:sz w:val="28"/>
+              </w:rPr>
+              <w:t>890</w:t>
+            </w:r>
           </w:p>
         </w:tc>
       </w:tr>

</xml_diff>

<commit_message>
Finished most everything, some information is entered in the database to play around with. Currently working on a version that supports a webhosted database and stores files within dropbox. This will allow anyone in the company to access the inventory info and purchase orders sheets
</commit_message>
<xml_diff>
--- a/last_mash/Last_Mash_Log.docx
+++ b/last_mash/Last_Mash_Log.docx
@@ -81,7 +81,7 @@
                 <w:rFonts w:ascii="Verdana" w:hAnsi="Verdana"/>
                 <w:sz w:val="28"/>
               </w:rPr>
-              <w:t>2019-03-29</w:t>
+              <w:t>2019-04-17</w:t>
             </w:r>
           </w:p>
         </w:tc>
@@ -138,7 +138,7 @@
                 <w:rFonts w:ascii="Verdana" w:hAnsi="Verdana"/>
                 <w:sz w:val="28"/>
               </w:rPr>
-              <w:t>2019/03-4E</w:t>
+              <w:t>2019/04-1A</w:t>
             </w:r>
           </w:p>
         </w:tc>
@@ -748,7 +748,7 @@
                 <w:rFonts w:ascii="Verdana" w:hAnsi="Verdana"/>
                 <w:sz w:val="28"/>
               </w:rPr>
-              <w:t>5500</w:t>
+              <w:t>500</w:t>
             </w:r>
           </w:p>
         </w:tc>
@@ -773,7 +773,7 @@
                 <w:rFonts w:ascii="Verdana" w:hAnsi="Verdana"/>
                 <w:sz w:val="28"/>
               </w:rPr>
-              <w:t>320, 321</w:t>
+              <w:t>16132</w:t>
             </w:r>
           </w:p>
         </w:tc>
@@ -851,7 +851,7 @@
                 <w:rFonts w:ascii="Verdana" w:hAnsi="Verdana"/>
                 <w:sz w:val="28"/>
               </w:rPr>
-              <w:t>1232</w:t>
+              <w:t>16110</w:t>
             </w:r>
           </w:p>
         </w:tc>
@@ -928,7 +928,7 @@
                 <w:rFonts w:ascii="Verdana" w:hAnsi="Verdana"/>
                 <w:sz w:val="28"/>
               </w:rPr>
-              <w:t>890</w:t>
+              <w:t>1100</w:t>
             </w:r>
           </w:p>
         </w:tc>

</xml_diff>